<commit_message>
transcription using unicode forms
</commit_message>
<xml_diff>
--- a/transcription/transcription.docx
+++ b/transcription/transcription.docx
@@ -7,27 +7,27 @@
         <w:jc w:val="right"/>
       </w:pPr>
       <w:r>
-        <w:t>\</w:t>
-        <w:t>k</w:t>
-        <w:t>{</w:t>
-        <w:t>r</w:t>
-        <w:t>w</w:t>
-        <w:t>\</w:t>
-        <w:t>\</w:t>
-        <w:t>\</w:t>
-        <w:t>\</w:t>
-        <w:t>\</w:t>
+        <w:t>ך</w:t>
+        <w:t>כ</w:t>
+        <w:t>ם</w:t>
+        <w:t>ר</w:t>
+        <w:t>ו</w:t>
+        <w:t>ך</w:t>
+        <w:t>ך</w:t>
+        <w:t>ך</w:t>
+        <w:t>ך</w:t>
+        <w:t>ך</w:t>
         <w:t xml:space="preserve"> </w:t>
-        <w:t>\</w:t>
-        <w:t>k</w:t>
-        <w:t>{</w:t>
-        <w:t>r</w:t>
-        <w:t>w</w:t>
-        <w:t>\</w:t>
-        <w:t>\</w:t>
-        <w:t>\</w:t>
-        <w:t>\</w:t>
-        <w:t>\</w:t>
+        <w:t>ך</w:t>
+        <w:t>כ</w:t>
+        <w:t>ם</w:t>
+        <w:t>ר</w:t>
+        <w:t>ו</w:t>
+        <w:t>ך</w:t>
+        <w:t>ך</w:t>
+        <w:t>ך</w:t>
+        <w:t>ך</w:t>
+        <w:t>ך</w:t>
         <w:t xml:space="preserve"> </w:t>
         <w:t xml:space="preserve">
 </w:t>
@@ -38,27 +38,27 @@
         <w:jc w:val="right"/>
       </w:pPr>
       <w:r>
-        <w:t>\</w:t>
-        <w:t>k</w:t>
-        <w:t>{</w:t>
-        <w:t>r</w:t>
-        <w:t>w</w:t>
-        <w:t>\</w:t>
-        <w:t>\</w:t>
-        <w:t>\</w:t>
-        <w:t>\</w:t>
-        <w:t>\</w:t>
+        <w:t>ך</w:t>
+        <w:t>כ</w:t>
+        <w:t>ם</w:t>
+        <w:t>ר</w:t>
+        <w:t>ו</w:t>
+        <w:t>ך</w:t>
+        <w:t>ך</w:t>
+        <w:t>ך</w:t>
+        <w:t>ך</w:t>
+        <w:t>ך</w:t>
         <w:t xml:space="preserve"> </w:t>
-        <w:t>\</w:t>
-        <w:t>k</w:t>
-        <w:t>{</w:t>
-        <w:t>r</w:t>
-        <w:t>w</w:t>
-        <w:t>\</w:t>
-        <w:t>\</w:t>
-        <w:t>\</w:t>
-        <w:t>\</w:t>
-        <w:t>\</w:t>
+        <w:t>ך</w:t>
+        <w:t>כ</w:t>
+        <w:t>ם</w:t>
+        <w:t>ר</w:t>
+        <w:t>ו</w:t>
+        <w:t>ך</w:t>
+        <w:t>ך</w:t>
+        <w:t>ך</w:t>
+        <w:t>ך</w:t>
+        <w:t>ך</w:t>
         <w:t xml:space="preserve"> </w:t>
         <w:t xml:space="preserve">
 </w:t>

</xml_diff>